<commit_message>
Update calculator variable names to version d, as per Prof. Lubin's email
</commit_message>
<xml_diff>
--- a/Calculator varible names.docx
+++ b/Calculator varible names.docx
@@ -445,6 +445,42 @@
     <w:p>
       <w:pPr>
         <w:spacing w:after="0" w:line="240" w:lineRule="auto"/>
+        <w:rPr>
+          <w:sz w:val="12"/>
+        </w:rPr>
+      </w:pPr>
+      <w:r>
+        <w:t>*</w:t>
+      </w:r>
+      <w:r>
+        <w:t xml:space="preserve"> </w:t>
+      </w:r>
+      <w:proofErr w:type="spellStart"/>
+      <w:r>
+        <w:t>alpha_laser_comm_optics_constant</w:t>
+      </w:r>
+      <w:proofErr w:type="gramStart"/>
+      <w:r>
+        <w:t>:Related</w:t>
+      </w:r>
+      <w:proofErr w:type="spellEnd"/>
+      <w:proofErr w:type="gramEnd"/>
+      <w:r>
+        <w:t xml:space="preserve"> to the first minimum of the Bessel function of the first kind J</w:t>
+      </w:r>
+      <w:r>
+        <w:rPr>
+          <w:vertAlign w:val="subscript"/>
+        </w:rPr>
+        <w:t>1</w:t>
+      </w:r>
+      <w:r>
+        <w:t>. ~1.22 for circular, 1 for rectangular array</w:t>
+      </w:r>
+    </w:p>
+    <w:p>
+      <w:pPr>
+        <w:spacing w:after="0" w:line="240" w:lineRule="auto"/>
       </w:pPr>
       <w:r>
         <w:t xml:space="preserve">* </w:t>
@@ -671,6 +707,7 @@
         <w:spacing w:after="0" w:line="240" w:lineRule="auto"/>
       </w:pPr>
       <w:r>
+        <w:lastRenderedPageBreak/>
         <w:t>* E_elec_total_electrical_energy_used_to_t0: Electrical Energy at L0</w:t>
       </w:r>
     </w:p>
@@ -695,7 +732,6 @@
         <w:spacing w:after="0" w:line="240" w:lineRule="auto"/>
       </w:pPr>
       <w:r>
-        <w:lastRenderedPageBreak/>
         <w:t xml:space="preserve">* </w:t>
       </w:r>
       <w:proofErr w:type="spellStart"/>
@@ -1013,15 +1049,7 @@
       </w:r>
       <w:proofErr w:type="spellEnd"/>
       <w:r>
-        <w:t xml:space="preserve"> Spacecraft Transmit Power (w)</w:t>
-      </w:r>
-      <w:proofErr w:type="gramStart"/>
-      <w:r>
-        <w:t>/(</w:t>
-      </w:r>
-      <w:proofErr w:type="gramEnd"/>
-      <w:r>
-        <w:t>h*c/(</w:t>
+        <w:t xml:space="preserve"> Spacecraft Transmit Power (w)/(h*c/(</w:t>
       </w:r>
       <w:r>
         <w:t xml:space="preserve"> </w:t>
@@ -1070,11 +1098,9 @@
       <w:r>
         <w:t xml:space="preserve"> </w:t>
       </w:r>
-      <w:proofErr w:type="spellStart"/>
-      <w:r>
-        <w:t>alpha_array_constant</w:t>
-      </w:r>
-      <w:proofErr w:type="spellEnd"/>
+      <w:r>
+        <w:t>alpha_laser_comm_optics_constant</w:t>
+      </w:r>
       <w:r>
         <w:t>]^2}</w:t>
       </w:r>

</xml_diff>